<commit_message>
readme and contributions updated
</commit_message>
<xml_diff>
--- a/ContributionsAndRiskManagement.docx
+++ b/ContributionsAndRiskManagement.docx
@@ -16,7 +16,15 @@
           <w:sz w:val="28"/>
           <w:szCs w:val="28"/>
         </w:rPr>
-        <w:t>Project Milestone 1:</w:t>
+        <w:t>Project Milestone 3</w:t>
+      </w:r>
+      <w:r>
+        <w:rPr>
+          <w:b/>
+          <w:sz w:val="28"/>
+          <w:szCs w:val="28"/>
+        </w:rPr>
+        <w:t>:</w:t>
       </w:r>
     </w:p>
     <w:p>
@@ -112,7 +120,7 @@
           </w:tcPr>
           <w:p>
             <w:r>
-              <w:t xml:space="preserve">Start Activity </w:t>
+              <w:t>Start Activity, Tabbed application, Dialog boxes and Navigation.</w:t>
             </w:r>
           </w:p>
         </w:tc>
@@ -146,6 +154,9 @@
             <w:r>
               <w:t>Wake up Activity</w:t>
             </w:r>
+            <w:r>
+              <w:t xml:space="preserve"> and its complete functionality.</w:t>
+            </w:r>
           </w:p>
         </w:tc>
         <w:tc>
@@ -178,6 +189,9 @@
             <w:r>
               <w:t>Location Activity</w:t>
             </w:r>
+            <w:r>
+              <w:t xml:space="preserve"> and its complete functionality.</w:t>
+            </w:r>
           </w:p>
         </w:tc>
         <w:tc>
@@ -209,6 +223,9 @@
           <w:p>
             <w:r>
               <w:t>Alert Activity</w:t>
+            </w:r>
+            <w:r>
+              <w:t xml:space="preserve"> and its complete functionality.</w:t>
             </w:r>
           </w:p>
         </w:tc>
@@ -245,18 +262,16 @@
         <w:rPr>
           <w:b/>
         </w:rPr>
-        <w:t>Risky Components:</w:t>
+        <w:t>Risk Management:</w:t>
       </w:r>
     </w:p>
     <w:p>
       <w:r>
-        <w:t>Both the alarms (wake up and location alarm) requires maps that is not yet discussed in the class.</w:t>
+        <w:t>Location-based alarm and wake-up alarm.</w:t>
       </w:r>
       <w:bookmarkStart w:id="0" w:name="_GoBack"/>
       <w:bookmarkEnd w:id="0"/>
     </w:p>
-    <w:p/>
-    <w:p/>
     <w:sectPr>
       <w:pgSz w:w="12240" w:h="15840"/>
       <w:pgMar w:top="1440" w:right="1440" w:bottom="1440" w:left="1440" w:header="720" w:footer="720" w:gutter="0"/>

</xml_diff>